<commit_message>
Ditambahkan acuan gambar metode yang digunakan pada abstrak
</commit_message>
<xml_diff>
--- a/Template Paten.docx
+++ b/Template Paten.docx
@@ -108,8 +108,6 @@
         </w:rPr>
         <w:t>, paten ini ditulis dengan menggunakan spasi 1,5 dengan courier new 12, margin atas kanan bawah 2 dan margin kiri 2,5</w:t>
       </w:r>
-      <w:bookmarkStart w:id="0" w:name="_GoBack"/>
-      <w:bookmarkEnd w:id="0"/>
       <w:r>
         <w:rPr>
           <w:rFonts w:ascii="Courier New" w:hAnsi="Courier New" w:cs="Courier New"/>
@@ -1033,10 +1031,19 @@
     </w:p>
     <w:p>
       <w:pPr>
-        <w:rPr>
-          <w:rFonts w:ascii="Courier New" w:hAnsi="Courier New" w:cs="Courier New"/>
-        </w:rPr>
-      </w:pPr>
+        <w:jc w:val="right"/>
+        <w:rPr>
+          <w:rFonts w:ascii="Courier New" w:hAnsi="Courier New" w:cs="Courier New"/>
+        </w:rPr>
+      </w:pPr>
+      <w:r>
+        <w:rPr>
+          <w:rFonts w:ascii="Courier New" w:hAnsi="Courier New" w:cs="Courier New"/>
+        </w:rPr>
+        <w:t>(Gambar 1)</w:t>
+      </w:r>
+      <w:bookmarkStart w:id="0" w:name="_GoBack"/>
+      <w:bookmarkEnd w:id="0"/>
     </w:p>
     <w:sectPr>
       <w:pgSz w:w="11900" w:h="16840"/>
@@ -2089,7 +2096,7 @@
 </file>
 
 <file path=customXml/itemProps1.xml><?xml version="1.0" encoding="utf-8"?>
-<ds:datastoreItem xmlns:ds="http://schemas.openxmlformats.org/officeDocument/2006/customXml" ds:itemID="{BE7318ED-C5C6-6443-8978-5150A93285F1}">
+<ds:datastoreItem xmlns:ds="http://schemas.openxmlformats.org/officeDocument/2006/customXml" ds:itemID="{55819B44-213D-BE43-BC27-4C4E44FF1683}">
   <ds:schemaRefs>
     <ds:schemaRef ds:uri="http://schemas.openxmlformats.org/officeDocument/2006/bibliography"/>
   </ds:schemaRefs>

</xml_diff>